<commit_message>
Project report added, updated readme
</commit_message>
<xml_diff>
--- a/COMP4321 Final Project Report.docx
+++ b/COMP4321 Final Project Report.docx
@@ -63,31 +63,6 @@
           <w:szCs w:val="22"/>
         </w:rPr>
         <w:t>Student ID: 20775871</w:t>
-      </w:r>
-    </w:p>
-    <w:p>
-      <w:pPr>
-        <w:rPr>
-          <w:rFonts w:ascii="Roboto" w:hAnsi="Roboto" w:cs="Calibri"/>
-          <w:sz w:val="22"/>
-          <w:szCs w:val="22"/>
-        </w:rPr>
-      </w:pPr>
-      <w:r>
-        <w:rPr>
-          <w:rFonts w:ascii="Roboto" w:hAnsi="Roboto" w:cs="Calibri"/>
-          <w:sz w:val="22"/>
-          <w:szCs w:val="22"/>
-        </w:rPr>
-        <w:t xml:space="preserve">Link to Presentation Video: </w:t>
-      </w:r>
-      <w:r>
-        <w:rPr>
-          <w:rFonts w:ascii="Roboto" w:hAnsi="Roboto" w:cs="Calibri"/>
-          <w:sz w:val="22"/>
-          <w:szCs w:val="22"/>
-        </w:rPr>
-        <w:t>https://youtu.be/J425L3JEB3g</w:t>
       </w:r>
     </w:p>
     <w:p>
@@ -636,15 +611,7 @@
           <w:sz w:val="22"/>
           <w:szCs w:val="22"/>
         </w:rPr>
-        <w:t xml:space="preserve">&gt; </w:t>
-      </w:r>
-      <w:r>
-        <w:rPr>
-          <w:rFonts w:ascii="Roboto" w:hAnsi="Roboto" w:cs="Calibri"/>
-          <w:sz w:val="22"/>
-          <w:szCs w:val="22"/>
-        </w:rPr>
-        <w:t>Format: {</w:t>
+        <w:t>&gt; Format: {</w:t>
       </w:r>
       <w:proofErr w:type="spellStart"/>
       <w:r>
@@ -805,43 +772,7 @@
           <w:sz w:val="22"/>
           <w:szCs w:val="22"/>
         </w:rPr>
-        <w:t>child</w:t>
-      </w:r>
-      <w:r>
-        <w:rPr>
-          <w:rFonts w:ascii="Roboto" w:hAnsi="Roboto" w:cs="Calibri"/>
-          <w:b/>
-          <w:bCs/>
-          <w:i w:val="0"/>
-          <w:iCs w:val="0"/>
-          <w:sz w:val="22"/>
-          <w:szCs w:val="22"/>
-        </w:rPr>
-        <w:t>ID_</w:t>
-      </w:r>
-      <w:r>
-        <w:rPr>
-          <w:rFonts w:ascii="Roboto" w:hAnsi="Roboto" w:cs="Calibri"/>
-          <w:b/>
-          <w:bCs/>
-          <w:i w:val="0"/>
-          <w:iCs w:val="0"/>
-          <w:sz w:val="22"/>
-          <w:szCs w:val="22"/>
-        </w:rPr>
-        <w:t>parent</w:t>
-      </w:r>
-      <w:r>
-        <w:rPr>
-          <w:rFonts w:ascii="Roboto" w:hAnsi="Roboto" w:cs="Calibri"/>
-          <w:b/>
-          <w:bCs/>
-          <w:i w:val="0"/>
-          <w:iCs w:val="0"/>
-          <w:sz w:val="22"/>
-          <w:szCs w:val="22"/>
-        </w:rPr>
-        <w:t>ID</w:t>
+        <w:t>childID_parentID</w:t>
       </w:r>
       <w:proofErr w:type="spellEnd"/>
     </w:p>
@@ -956,15 +887,7 @@
           <w:sz w:val="22"/>
           <w:szCs w:val="22"/>
         </w:rPr>
-        <w:t>child</w:t>
-      </w:r>
-      <w:r>
-        <w:rPr>
-          <w:rFonts w:ascii="Roboto" w:hAnsi="Roboto" w:cs="Calibri"/>
-          <w:sz w:val="22"/>
-          <w:szCs w:val="22"/>
-        </w:rPr>
-        <w:t>ID</w:t>
+        <w:t>childID</w:t>
       </w:r>
       <w:proofErr w:type="spellEnd"/>
       <w:r>
@@ -982,15 +905,7 @@
           <w:sz w:val="22"/>
           <w:szCs w:val="22"/>
         </w:rPr>
-        <w:t>parent</w:t>
-      </w:r>
-      <w:r>
-        <w:rPr>
-          <w:rFonts w:ascii="Roboto" w:hAnsi="Roboto" w:cs="Calibri"/>
-          <w:sz w:val="22"/>
-          <w:szCs w:val="22"/>
-        </w:rPr>
-        <w:t>ID</w:t>
+        <w:t>parentID</w:t>
       </w:r>
       <w:proofErr w:type="spellEnd"/>
       <w:r>
@@ -1518,7 +1433,6 @@
           <w:sz w:val="22"/>
           <w:szCs w:val="22"/>
         </w:rPr>
-        <w:lastRenderedPageBreak/>
         <w:t xml:space="preserve">It is a dictionary containing </w:t>
       </w:r>
       <w:proofErr w:type="spellStart"/>
@@ -1642,6 +1556,7 @@
           <w:sz w:val="22"/>
           <w:szCs w:val="22"/>
         </w:rPr>
+        <w:lastRenderedPageBreak/>
         <w:t>forwardidx</w:t>
       </w:r>
       <w:proofErr w:type="spellEnd"/>
@@ -3314,16 +3229,7 @@
           <w:sz w:val="22"/>
           <w:szCs w:val="22"/>
         </w:rPr>
-        <w:t xml:space="preserve"> -&gt; </w:t>
-      </w:r>
-      <w:r>
-        <w:rPr>
-          <w:rFonts w:ascii="Roboto" w:hAnsi="Roboto" w:cs="Calibri"/>
-          <w:color w:val="000000" w:themeColor="text1"/>
-          <w:sz w:val="22"/>
-          <w:szCs w:val="22"/>
-        </w:rPr>
-        <w:t xml:space="preserve">title word </w:t>
+        <w:t xml:space="preserve"> -&gt; title word </w:t>
       </w:r>
     </w:p>
     <w:p>
@@ -3343,16 +3249,7 @@
           <w:sz w:val="22"/>
           <w:szCs w:val="22"/>
         </w:rPr>
-        <w:t>&gt; Format: {</w:t>
-      </w:r>
-      <w:r>
-        <w:rPr>
-          <w:rFonts w:ascii="Roboto" w:hAnsi="Roboto" w:cs="Calibri"/>
-          <w:color w:val="000000" w:themeColor="text1"/>
-          <w:sz w:val="22"/>
-          <w:szCs w:val="22"/>
-        </w:rPr>
-        <w:t xml:space="preserve"> </w:t>
+        <w:t xml:space="preserve">&gt; Format: { </w:t>
       </w:r>
       <w:proofErr w:type="spellStart"/>
       <w:r>
@@ -3422,25 +3319,7 @@
           <w:sz w:val="22"/>
           <w:szCs w:val="22"/>
         </w:rPr>
-        <w:t>word</w:t>
-      </w:r>
-      <w:r>
-        <w:rPr>
-          <w:rFonts w:ascii="Roboto" w:hAnsi="Roboto" w:cs="Calibri"/>
-          <w:color w:val="000000" w:themeColor="text1"/>
-          <w:sz w:val="22"/>
-          <w:szCs w:val="22"/>
-        </w:rPr>
-        <w:t>ID</w:t>
-      </w:r>
-      <w:r>
-        <w:rPr>
-          <w:rFonts w:ascii="Roboto" w:hAnsi="Roboto" w:cs="Calibri"/>
-          <w:color w:val="000000" w:themeColor="text1"/>
-          <w:sz w:val="22"/>
-          <w:szCs w:val="22"/>
-        </w:rPr>
-        <w:t>_word</w:t>
+        <w:t>wordID_word</w:t>
       </w:r>
       <w:proofErr w:type="spellEnd"/>
       <w:r>
@@ -3460,16 +3339,7 @@
           <w:sz w:val="22"/>
           <w:szCs w:val="22"/>
         </w:rPr>
-        <w:t>titleword</w:t>
-      </w:r>
-      <w:r>
-        <w:rPr>
-          <w:rFonts w:ascii="Roboto" w:hAnsi="Roboto" w:cs="Calibri"/>
-          <w:color w:val="000000" w:themeColor="text1"/>
-          <w:sz w:val="22"/>
-          <w:szCs w:val="22"/>
-        </w:rPr>
-        <w:t>ID</w:t>
+        <w:t>titlewordID</w:t>
       </w:r>
       <w:proofErr w:type="spellEnd"/>
       <w:r>
@@ -3546,6 +3416,7 @@
           <w:sz w:val="22"/>
           <w:szCs w:val="22"/>
         </w:rPr>
+        <w:lastRenderedPageBreak/>
         <w:t>Inversetitleidx</w:t>
       </w:r>
       <w:proofErr w:type="spellEnd"/>
@@ -4029,16 +3900,7 @@
           <w:sz w:val="22"/>
           <w:szCs w:val="22"/>
         </w:rPr>
-        <w:t>page</w:t>
-      </w:r>
-      <w:r>
-        <w:rPr>
-          <w:rFonts w:ascii="Roboto" w:hAnsi="Roboto" w:cs="Calibri"/>
-          <w:color w:val="000000" w:themeColor="text1"/>
-          <w:sz w:val="22"/>
-          <w:szCs w:val="22"/>
-        </w:rPr>
-        <w:t>ID</w:t>
+        <w:t>pageID</w:t>
       </w:r>
       <w:proofErr w:type="spellEnd"/>
       <w:r>
@@ -4058,44 +3920,17 @@
           <w:sz w:val="22"/>
           <w:szCs w:val="22"/>
         </w:rPr>
-        <w:t>titleword</w:t>
-      </w:r>
-      <w:r>
-        <w:rPr>
-          <w:rFonts w:ascii="Roboto" w:hAnsi="Roboto" w:cs="Calibri"/>
-          <w:color w:val="000000" w:themeColor="text1"/>
-          <w:sz w:val="22"/>
-          <w:szCs w:val="22"/>
-        </w:rPr>
-        <w:t>ID</w:t>
-      </w:r>
-      <w:proofErr w:type="spellEnd"/>
-      <w:r>
-        <w:rPr>
-          <w:rFonts w:ascii="Roboto" w:hAnsi="Roboto" w:cs="Calibri"/>
-          <w:color w:val="000000" w:themeColor="text1"/>
-          <w:sz w:val="22"/>
-          <w:szCs w:val="22"/>
-        </w:rPr>
-        <w:t>, word frequency</w:t>
-      </w:r>
-      <w:r>
-        <w:rPr>
-          <w:rFonts w:ascii="Roboto" w:hAnsi="Roboto" w:cs="Calibri"/>
-          <w:color w:val="000000" w:themeColor="text1"/>
-          <w:sz w:val="22"/>
-          <w:szCs w:val="22"/>
-        </w:rPr>
-        <w:t>]</w:t>
-      </w:r>
-      <w:r>
-        <w:rPr>
-          <w:rFonts w:ascii="Roboto" w:hAnsi="Roboto" w:cs="Calibri"/>
-          <w:color w:val="000000" w:themeColor="text1"/>
-          <w:sz w:val="22"/>
-          <w:szCs w:val="22"/>
-        </w:rPr>
-        <w:t>}</w:t>
+        <w:t>titlewordID</w:t>
+      </w:r>
+      <w:proofErr w:type="spellEnd"/>
+      <w:r>
+        <w:rPr>
+          <w:rFonts w:ascii="Roboto" w:hAnsi="Roboto" w:cs="Calibri"/>
+          <w:color w:val="000000" w:themeColor="text1"/>
+          <w:sz w:val="22"/>
+          <w:szCs w:val="22"/>
+        </w:rPr>
+        <w:t>, word frequency]}</w:t>
       </w:r>
     </w:p>
     <w:p>
@@ -4125,35 +3960,17 @@
           <w:sz w:val="22"/>
           <w:szCs w:val="22"/>
         </w:rPr>
-        <w:t>forward</w:t>
-      </w:r>
-      <w:r>
-        <w:rPr>
-          <w:rFonts w:ascii="Roboto" w:hAnsi="Roboto" w:cs="Calibri"/>
-          <w:color w:val="000000" w:themeColor="text1"/>
-          <w:sz w:val="22"/>
-          <w:szCs w:val="22"/>
-        </w:rPr>
-        <w:t>idx</w:t>
-      </w:r>
-      <w:proofErr w:type="spellEnd"/>
-      <w:r>
-        <w:rPr>
-          <w:rFonts w:ascii="Roboto" w:hAnsi="Roboto" w:cs="Calibri"/>
-          <w:color w:val="000000" w:themeColor="text1"/>
-          <w:sz w:val="22"/>
-          <w:szCs w:val="22"/>
-        </w:rPr>
-        <w:t xml:space="preserve">; </w:t>
-      </w:r>
-      <w:r>
-        <w:rPr>
-          <w:rFonts w:ascii="Roboto" w:hAnsi="Roboto" w:cs="Calibri"/>
-          <w:color w:val="000000" w:themeColor="text1"/>
-          <w:sz w:val="22"/>
-          <w:szCs w:val="22"/>
-        </w:rPr>
-        <w:t xml:space="preserve">given a </w:t>
+        <w:t>forwardidx</w:t>
+      </w:r>
+      <w:proofErr w:type="spellEnd"/>
+      <w:r>
+        <w:rPr>
+          <w:rFonts w:ascii="Roboto" w:hAnsi="Roboto" w:cs="Calibri"/>
+          <w:color w:val="000000" w:themeColor="text1"/>
+          <w:sz w:val="22"/>
+          <w:szCs w:val="22"/>
+        </w:rPr>
+        <w:t xml:space="preserve">; given a </w:t>
       </w:r>
       <w:proofErr w:type="spellStart"/>
       <w:r>
@@ -4173,16 +3990,7 @@
           <w:sz w:val="22"/>
           <w:szCs w:val="22"/>
         </w:rPr>
-        <w:t xml:space="preserve">, </w:t>
-      </w:r>
-      <w:r>
-        <w:rPr>
-          <w:rFonts w:ascii="Roboto" w:hAnsi="Roboto" w:cs="Calibri"/>
-          <w:color w:val="000000" w:themeColor="text1"/>
-          <w:sz w:val="22"/>
-          <w:szCs w:val="22"/>
-        </w:rPr>
-        <w:t xml:space="preserve">stores </w:t>
+        <w:t xml:space="preserve">, stores </w:t>
       </w:r>
       <w:proofErr w:type="spellStart"/>
       <w:r>
@@ -4202,25 +4010,7 @@
           <w:sz w:val="22"/>
           <w:szCs w:val="22"/>
         </w:rPr>
-        <w:t xml:space="preserve"> and </w:t>
-      </w:r>
-      <w:r>
-        <w:rPr>
-          <w:rFonts w:ascii="Roboto" w:hAnsi="Roboto" w:cs="Calibri"/>
-          <w:color w:val="000000" w:themeColor="text1"/>
-          <w:sz w:val="22"/>
-          <w:szCs w:val="22"/>
-        </w:rPr>
-        <w:t>title word frequencies</w:t>
-      </w:r>
-      <w:r>
-        <w:rPr>
-          <w:rFonts w:ascii="Roboto" w:hAnsi="Roboto" w:cs="Calibri"/>
-          <w:color w:val="000000" w:themeColor="text1"/>
-          <w:sz w:val="22"/>
-          <w:szCs w:val="22"/>
-        </w:rPr>
-        <w:t xml:space="preserve">. </w:t>
+        <w:t xml:space="preserve"> and title word frequencies. </w:t>
       </w:r>
     </w:p>
     <w:p>
@@ -4599,25 +4389,7 @@
           <w:sz w:val="22"/>
           <w:szCs w:val="22"/>
         </w:rPr>
-        <w:t xml:space="preserve">Stores the </w:t>
-      </w:r>
-      <w:r>
-        <w:rPr>
-          <w:rFonts w:ascii="Roboto" w:hAnsi="Roboto" w:cs="Calibri"/>
-          <w:color w:val="000000" w:themeColor="text1"/>
-          <w:sz w:val="22"/>
-          <w:szCs w:val="22"/>
-        </w:rPr>
-        <w:t>normalization value in denominator for a page</w:t>
-      </w:r>
-      <w:r>
-        <w:rPr>
-          <w:rFonts w:ascii="Roboto" w:hAnsi="Roboto" w:cs="Calibri"/>
-          <w:color w:val="000000" w:themeColor="text1"/>
-          <w:sz w:val="22"/>
-          <w:szCs w:val="22"/>
-        </w:rPr>
-        <w:t xml:space="preserve">, calculated using content words only. It is pre-calculated to streamline the cosine similarity calculations done later. </w:t>
+        <w:t xml:space="preserve">Stores the normalization value in denominator for a page, calculated using content words only. It is pre-calculated to streamline the cosine similarity calculations done later. </w:t>
       </w:r>
     </w:p>
     <w:p>
@@ -4691,25 +4463,7 @@
           <w:sz w:val="22"/>
           <w:szCs w:val="22"/>
         </w:rPr>
-        <w:t xml:space="preserve"> -&gt; normalization value in denominator for a page, </w:t>
-      </w:r>
-      <w:r>
-        <w:rPr>
-          <w:rFonts w:ascii="Roboto" w:hAnsi="Roboto" w:cs="Calibri"/>
-          <w:color w:val="000000" w:themeColor="text1"/>
-          <w:sz w:val="22"/>
-          <w:szCs w:val="22"/>
-        </w:rPr>
-        <w:t>title</w:t>
-      </w:r>
-      <w:r>
-        <w:rPr>
-          <w:rFonts w:ascii="Roboto" w:hAnsi="Roboto" w:cs="Calibri"/>
-          <w:color w:val="000000" w:themeColor="text1"/>
-          <w:sz w:val="22"/>
-          <w:szCs w:val="22"/>
-        </w:rPr>
-        <w:t xml:space="preserve"> section only</w:t>
+        <w:t xml:space="preserve"> -&gt; normalization value in denominator for a page, title section only</w:t>
       </w:r>
     </w:p>
     <w:p>
@@ -4758,16 +4512,7 @@
           <w:sz w:val="22"/>
           <w:szCs w:val="22"/>
         </w:rPr>
-        <w:t>title</w:t>
-      </w:r>
-      <w:r>
-        <w:rPr>
-          <w:rFonts w:ascii="Roboto" w:hAnsi="Roboto" w:cs="Calibri"/>
-          <w:color w:val="000000" w:themeColor="text1"/>
-          <w:sz w:val="22"/>
-          <w:szCs w:val="22"/>
-        </w:rPr>
-        <w:t>norm</w:t>
+        <w:t>titlenorm</w:t>
       </w:r>
       <w:proofErr w:type="spellEnd"/>
       <w:r>
@@ -4796,25 +4541,7 @@
           <w:sz w:val="22"/>
           <w:szCs w:val="22"/>
         </w:rPr>
-        <w:t xml:space="preserve">Stores the normalization value in denominator for a page, calculated using </w:t>
-      </w:r>
-      <w:r>
-        <w:rPr>
-          <w:rFonts w:ascii="Roboto" w:hAnsi="Roboto" w:cs="Calibri"/>
-          <w:color w:val="000000" w:themeColor="text1"/>
-          <w:sz w:val="22"/>
-          <w:szCs w:val="22"/>
-        </w:rPr>
-        <w:t xml:space="preserve">title </w:t>
-      </w:r>
-      <w:r>
-        <w:rPr>
-          <w:rFonts w:ascii="Roboto" w:hAnsi="Roboto" w:cs="Calibri"/>
-          <w:color w:val="000000" w:themeColor="text1"/>
-          <w:sz w:val="22"/>
-          <w:szCs w:val="22"/>
-        </w:rPr>
-        <w:t xml:space="preserve">words only. It is pre-calculated to streamline the cosine similarity calculations done later. </w:t>
+        <w:t xml:space="preserve">Stores the normalization value in denominator for a page, calculated using title words only. It is pre-calculated to streamline the cosine similarity calculations done later. </w:t>
       </w:r>
     </w:p>
     <w:p>
@@ -6111,7 +5838,6 @@
                 <w:sz w:val="20"/>
                 <w:szCs w:val="20"/>
               </w:rPr>
-              <w:lastRenderedPageBreak/>
               <w:t>inversetitleidx</w:t>
             </w:r>
             <w:proofErr w:type="spellEnd"/>
@@ -6157,16 +5883,7 @@
                 <w:sz w:val="20"/>
                 <w:szCs w:val="20"/>
               </w:rPr>
-              <w:t xml:space="preserve">: </w:t>
-            </w:r>
-            <w:r>
-              <w:rPr>
-                <w:rFonts w:ascii="Roboto" w:hAnsi="Roboto" w:cs="Calibri"/>
-                <w:color w:val="000000" w:themeColor="text1"/>
-                <w:sz w:val="20"/>
-                <w:szCs w:val="20"/>
-              </w:rPr>
-              <w:t>[[</w:t>
+              <w:t>: [[</w:t>
             </w:r>
             <w:proofErr w:type="spellStart"/>
             <w:r>
@@ -6266,16 +5983,7 @@
                 <w:sz w:val="20"/>
                 <w:szCs w:val="20"/>
               </w:rPr>
-              <w:t>]]</w:t>
-            </w:r>
-            <w:r>
-              <w:rPr>
-                <w:rFonts w:ascii="Roboto" w:hAnsi="Roboto" w:cs="Calibri"/>
-                <w:color w:val="000000" w:themeColor="text1"/>
-                <w:sz w:val="20"/>
-                <w:szCs w:val="20"/>
-              </w:rPr>
-              <w:t>}</w:t>
+              <w:t>]]}</w:t>
             </w:r>
           </w:p>
         </w:tc>
@@ -6404,25 +6112,7 @@
                 <w:sz w:val="20"/>
                 <w:szCs w:val="20"/>
               </w:rPr>
-              <w:t>title</w:t>
-            </w:r>
-            <w:r>
-              <w:rPr>
-                <w:rFonts w:ascii="Roboto" w:hAnsi="Roboto" w:cs="Calibri"/>
-                <w:color w:val="000000" w:themeColor="text1"/>
-                <w:sz w:val="20"/>
-                <w:szCs w:val="20"/>
-              </w:rPr>
-              <w:t>word</w:t>
-            </w:r>
-            <w:r>
-              <w:rPr>
-                <w:rFonts w:ascii="Roboto" w:hAnsi="Roboto" w:cs="Calibri"/>
-                <w:color w:val="000000" w:themeColor="text1"/>
-                <w:sz w:val="20"/>
-                <w:szCs w:val="20"/>
-              </w:rPr>
-              <w:t>ID</w:t>
+              <w:t>titlewordID</w:t>
             </w:r>
             <w:proofErr w:type="spellEnd"/>
             <w:r>
@@ -6482,16 +6172,7 @@
                 <w:sz w:val="20"/>
                 <w:szCs w:val="20"/>
               </w:rPr>
-              <w:t>f</w:t>
-            </w:r>
-            <w:r>
-              <w:rPr>
-                <w:rFonts w:ascii="Roboto" w:hAnsi="Roboto" w:cs="Calibri"/>
-                <w:color w:val="000000" w:themeColor="text1"/>
-                <w:sz w:val="20"/>
-                <w:szCs w:val="20"/>
-              </w:rPr>
-              <w:t>req</w:t>
+              <w:t>freq</w:t>
             </w:r>
             <w:proofErr w:type="spellEnd"/>
             <w:r>
@@ -6555,6 +6236,7 @@
                 <w:sz w:val="20"/>
                 <w:szCs w:val="20"/>
               </w:rPr>
+              <w:lastRenderedPageBreak/>
               <w:t>pageID_elem</w:t>
             </w:r>
             <w:proofErr w:type="spellEnd"/>
@@ -6997,7 +6679,6 @@
           <w:sz w:val="22"/>
           <w:szCs w:val="22"/>
         </w:rPr>
-        <w:lastRenderedPageBreak/>
         <w:t>The indexing of pages i</w:t>
       </w:r>
       <w:r>
@@ -7676,15 +7357,7 @@
           <w:sz w:val="22"/>
           <w:szCs w:val="22"/>
         </w:rPr>
-        <w:t xml:space="preserve"> Whitespace tokenizer, then it is converted to lower case, punctuation is removed. </w:t>
-      </w:r>
-      <w:r>
-        <w:rPr>
-          <w:rFonts w:ascii="Roboto" w:hAnsi="Roboto" w:cs="Calibri"/>
-          <w:sz w:val="22"/>
-          <w:szCs w:val="22"/>
-        </w:rPr>
-        <w:t>(pre-</w:t>
+        <w:t xml:space="preserve"> Whitespace tokenizer, then it is converted to lower case, punctuation is removed. (pre-</w:t>
       </w:r>
       <w:proofErr w:type="spellStart"/>
       <w:r>
@@ -8017,23 +7690,7 @@
           <w:sz w:val="22"/>
           <w:szCs w:val="22"/>
         </w:rPr>
-        <w:t xml:space="preserve"> and trigrams of </w:t>
-      </w:r>
-      <w:r>
-        <w:rPr>
-          <w:rFonts w:ascii="Roboto" w:hAnsi="Roboto" w:cs="Calibri"/>
-          <w:sz w:val="22"/>
-          <w:szCs w:val="22"/>
-        </w:rPr>
-        <w:t xml:space="preserve">useful </w:t>
-      </w:r>
-      <w:r>
-        <w:rPr>
-          <w:rFonts w:ascii="Roboto" w:hAnsi="Roboto" w:cs="Calibri"/>
-          <w:sz w:val="22"/>
-          <w:szCs w:val="22"/>
-        </w:rPr>
-        <w:t xml:space="preserve">n-grams. </w:t>
+        <w:t xml:space="preserve"> and trigrams of useful n-grams. </w:t>
       </w:r>
     </w:p>
     <w:p>
@@ -8109,7 +7766,6 @@
           <w:sz w:val="22"/>
           <w:szCs w:val="22"/>
         </w:rPr>
-        <w:lastRenderedPageBreak/>
         <w:t>Bigram:</w:t>
       </w:r>
     </w:p>
@@ -8188,16 +7844,7 @@
           <w:sz w:val="21"/>
           <w:szCs w:val="21"/>
         </w:rPr>
-        <w:t xml:space="preserve"> </w:t>
-      </w:r>
-      <w:r>
-        <w:rPr>
-          <w:rFonts w:ascii="Roboto" w:hAnsi="Roboto" w:cs="Menlo"/>
-          <w:color w:val="000000" w:themeColor="text1"/>
-          <w:sz w:val="21"/>
-          <w:szCs w:val="21"/>
-        </w:rPr>
-        <w:t>"NN","NNS", "NNP", "NNPS"</w:t>
+        <w:t xml:space="preserve"> "NN","NNS", "NNP", "NNPS"</w:t>
       </w:r>
     </w:p>
     <w:p>
@@ -8252,16 +7899,7 @@
           <w:sz w:val="21"/>
           <w:szCs w:val="21"/>
         </w:rPr>
-        <w:t xml:space="preserve">First word is any of: </w:t>
-      </w:r>
-      <w:r>
-        <w:rPr>
-          <w:rFonts w:ascii="Roboto" w:hAnsi="Roboto" w:cstheme="majorHAnsi"/>
-          <w:color w:val="000000" w:themeColor="text1"/>
-          <w:sz w:val="21"/>
-          <w:szCs w:val="21"/>
-        </w:rPr>
-        <w:t>"NN","NNS", "NNP", "NNPS", "JJ", "JJR", "JJS"</w:t>
+        <w:t>First word is any of: "NN","NNS", "NNP", "NNPS", "JJ", "JJR", "JJS"</w:t>
       </w:r>
     </w:p>
     <w:p>
@@ -9926,16 +9564,7 @@
               <w:sz w:val="22"/>
               <w:szCs w:val="22"/>
             </w:rPr>
-            <w:lastRenderedPageBreak/>
-            <m:t>Title</m:t>
-          </m:r>
-          <m:r>
-            <w:rPr>
-              <w:rFonts w:ascii="Cambria Math" w:hAnsi="Cambria Math" w:cs="Calibri"/>
-              <w:sz w:val="22"/>
-              <w:szCs w:val="22"/>
-            </w:rPr>
-            <m:t xml:space="preserve">Norm= </m:t>
+            <m:t xml:space="preserve">TitleNorm= </m:t>
           </m:r>
           <m:rad>
             <m:radPr>
@@ -10132,61 +9761,8 @@
           <w:sz w:val="22"/>
           <w:szCs w:val="22"/>
         </w:rPr>
-        <w:t>2. C</w:t>
-      </w:r>
-      <w:r>
-        <w:rPr>
-          <w:rFonts w:ascii="Roboto" w:hAnsi="Roboto" w:cs="Calibri"/>
-          <w:color w:val="4472C4" w:themeColor="accent1"/>
-          <w:sz w:val="22"/>
-          <w:szCs w:val="22"/>
-        </w:rPr>
-        <w:t xml:space="preserve">alculate the </w:t>
-      </w:r>
-      <w:r>
-        <w:rPr>
-          <w:rFonts w:ascii="Roboto" w:hAnsi="Roboto" w:cs="Calibri"/>
-          <w:color w:val="4472C4" w:themeColor="accent1"/>
-          <w:sz w:val="22"/>
-          <w:szCs w:val="22"/>
-        </w:rPr>
-        <w:t xml:space="preserve">query </w:t>
-      </w:r>
-      <w:r>
-        <w:rPr>
-          <w:rFonts w:ascii="Roboto" w:hAnsi="Roboto" w:cs="Calibri"/>
-          <w:color w:val="4472C4" w:themeColor="accent1"/>
-          <w:sz w:val="22"/>
-          <w:szCs w:val="22"/>
-        </w:rPr>
-        <w:t>term weights of the query</w:t>
-      </w:r>
-      <w:r>
-        <w:rPr>
-          <w:rFonts w:ascii="Roboto" w:hAnsi="Roboto" w:cs="Calibri"/>
-          <w:color w:val="4472C4" w:themeColor="accent1"/>
-          <w:sz w:val="22"/>
-          <w:szCs w:val="22"/>
-        </w:rPr>
-        <w:t xml:space="preserve"> </w:t>
-      </w:r>
-      <w:r>
-        <w:rPr>
-          <w:rFonts w:ascii="Roboto" w:hAnsi="Roboto" w:cs="Calibri"/>
-          <w:color w:val="4472C4" w:themeColor="accent1"/>
-          <w:sz w:val="22"/>
-          <w:szCs w:val="22"/>
-        </w:rPr>
-        <w:t>+</w:t>
-      </w:r>
-      <w:r>
-        <w:rPr>
-          <w:rFonts w:ascii="Roboto" w:hAnsi="Roboto" w:cs="Calibri"/>
-          <w:color w:val="4472C4" w:themeColor="accent1"/>
-          <w:sz w:val="22"/>
-          <w:szCs w:val="22"/>
-        </w:rPr>
-        <w:t xml:space="preserve"> Calculate and find similar Docs</w:t>
+        <w:lastRenderedPageBreak/>
+        <w:t>2. Calculate the query term weights of the query + Calculate and find similar Docs</w:t>
       </w:r>
       <w:r>
         <w:rPr>
@@ -10921,79 +10497,7 @@
           <w:sz w:val="21"/>
           <w:szCs w:val="21"/>
         </w:rPr>
-        <w:t xml:space="preserve">We then calculate Cosine Similarity score between doc and query when using term weights of title words, and </w:t>
-      </w:r>
-      <w:r>
-        <w:rPr>
-          <w:rFonts w:ascii="Roboto" w:hAnsi="Roboto" w:cs="Menlo"/>
-          <w:color w:val="000000" w:themeColor="text1"/>
-          <w:sz w:val="21"/>
-          <w:szCs w:val="21"/>
-        </w:rPr>
-        <w:t xml:space="preserve">Cosine Similarity score </w:t>
-      </w:r>
-      <w:r>
-        <w:rPr>
-          <w:rFonts w:ascii="Roboto" w:hAnsi="Roboto" w:cs="Menlo"/>
-          <w:color w:val="000000" w:themeColor="text1"/>
-          <w:sz w:val="21"/>
-          <w:szCs w:val="21"/>
-        </w:rPr>
-        <w:t>between doc and query when</w:t>
-      </w:r>
-      <w:r>
-        <w:rPr>
-          <w:rFonts w:ascii="Roboto" w:hAnsi="Roboto" w:cs="Menlo"/>
-          <w:color w:val="000000" w:themeColor="text1"/>
-          <w:sz w:val="21"/>
-          <w:szCs w:val="21"/>
-        </w:rPr>
-        <w:t xml:space="preserve"> using term</w:t>
-      </w:r>
-      <w:r>
-        <w:rPr>
-          <w:rFonts w:ascii="Roboto" w:hAnsi="Roboto" w:cs="Menlo"/>
-          <w:color w:val="000000" w:themeColor="text1"/>
-          <w:sz w:val="21"/>
-          <w:szCs w:val="21"/>
-        </w:rPr>
-        <w:t xml:space="preserve"> </w:t>
-      </w:r>
-      <w:r>
-        <w:rPr>
-          <w:rFonts w:ascii="Roboto" w:hAnsi="Roboto" w:cs="Menlo"/>
-          <w:color w:val="000000" w:themeColor="text1"/>
-          <w:sz w:val="21"/>
-          <w:szCs w:val="21"/>
-        </w:rPr>
-        <w:t xml:space="preserve">weights of </w:t>
-      </w:r>
-      <w:r>
-        <w:rPr>
-          <w:rFonts w:ascii="Roboto" w:hAnsi="Roboto" w:cs="Menlo"/>
-          <w:color w:val="000000" w:themeColor="text1"/>
-          <w:sz w:val="21"/>
-          <w:szCs w:val="21"/>
-        </w:rPr>
-        <w:t>content</w:t>
-      </w:r>
-      <w:r>
-        <w:rPr>
-          <w:rFonts w:ascii="Roboto" w:hAnsi="Roboto" w:cs="Menlo"/>
-          <w:color w:val="000000" w:themeColor="text1"/>
-          <w:sz w:val="21"/>
-          <w:szCs w:val="21"/>
-        </w:rPr>
-        <w:t xml:space="preserve"> words</w:t>
-      </w:r>
-      <w:r>
-        <w:rPr>
-          <w:rFonts w:ascii="Roboto" w:hAnsi="Roboto" w:cs="Menlo"/>
-          <w:color w:val="000000" w:themeColor="text1"/>
-          <w:sz w:val="21"/>
-          <w:szCs w:val="21"/>
-        </w:rPr>
-        <w:t xml:space="preserve">. </w:t>
+        <w:t xml:space="preserve">We then calculate Cosine Similarity score between doc and query when using term weights of title words, and Cosine Similarity score between doc and query when using term weights of content words. </w:t>
       </w:r>
     </w:p>
     <w:p>
@@ -11377,15 +10881,7 @@
             <w:sz w:val="22"/>
             <w:szCs w:val="22"/>
           </w:rPr>
-          <m:t>BodyNorm</m:t>
-        </m:r>
-        <m:r>
-          <w:rPr>
-            <w:rFonts w:ascii="Cambria Math" w:hAnsi="Cambria Math" w:cs="Calibri"/>
-            <w:sz w:val="22"/>
-            <w:szCs w:val="22"/>
-          </w:rPr>
-          <m:t xml:space="preserve"> </m:t>
+          <m:t xml:space="preserve">BodyNorm </m:t>
         </m:r>
       </m:oMath>
       <w:r>
@@ -11814,16 +11310,7 @@
               <w:sz w:val="22"/>
               <w:szCs w:val="22"/>
             </w:rPr>
-            <m:t xml:space="preserve">Final </m:t>
-          </m:r>
-          <m:r>
-            <w:rPr>
-              <w:rFonts w:ascii="Cambria Math" w:hAnsi="Cambria Math" w:cs="Calibri"/>
-              <w:color w:val="000000" w:themeColor="text1"/>
-              <w:sz w:val="22"/>
-              <w:szCs w:val="22"/>
-            </w:rPr>
-            <m:t>CosinSim</m:t>
+            <m:t>Final CosinSim</m:t>
           </m:r>
           <m:d>
             <m:dPr>
@@ -11911,25 +11398,7 @@
                   <w:sz w:val="22"/>
                   <w:szCs w:val="22"/>
                 </w:rPr>
-                <m:t>×3+</m:t>
-              </m:r>
-              <m:r>
-                <w:rPr>
-                  <w:rFonts w:ascii="Cambria Math" w:hAnsi="Cambria Math" w:cs="Calibri"/>
-                  <w:color w:val="000000" w:themeColor="text1"/>
-                  <w:sz w:val="22"/>
-                  <w:szCs w:val="22"/>
-                </w:rPr>
-                <m:t xml:space="preserve">CosinSim </m:t>
-              </m:r>
-              <m:r>
-                <w:rPr>
-                  <w:rFonts w:ascii="Cambria Math" w:hAnsi="Cambria Math" w:cs="Calibri"/>
-                  <w:color w:val="000000" w:themeColor="text1"/>
-                  <w:sz w:val="22"/>
-                  <w:szCs w:val="22"/>
-                </w:rPr>
-                <m:t>content</m:t>
+                <m:t>×3+CosinSim content</m:t>
               </m:r>
               <m:d>
                 <m:dPr>
@@ -11996,7 +11465,6 @@
           <w:sz w:val="22"/>
           <w:szCs w:val="22"/>
         </w:rPr>
-        <w:lastRenderedPageBreak/>
         <w:t xml:space="preserve">We weigh the title score heavier, as we want to prioritize and rank pages that contain title </w:t>
       </w:r>
     </w:p>
@@ -12078,6 +11546,7 @@
           <w:sz w:val="21"/>
           <w:szCs w:val="21"/>
         </w:rPr>
+        <w:lastRenderedPageBreak/>
         <w:t>page1ID: ["page1 score", "page title1",'url1', 'lastmoddate1', 'size', "word1 freq1; word2 freq2;", ["childlink1", "c2"], ["parentlink1", "p2"]]</w:t>
       </w:r>
     </w:p>
@@ -12753,25 +12222,7 @@
           <w:sz w:val="21"/>
           <w:szCs w:val="21"/>
         </w:rPr>
-        <w:t>- Search page</w:t>
-      </w:r>
-      <w:r>
-        <w:rPr>
-          <w:rFonts w:ascii="Roboto" w:hAnsi="Roboto" w:cs="Menlo"/>
-          <w:color w:val="000000" w:themeColor="text1"/>
-          <w:sz w:val="21"/>
-          <w:szCs w:val="21"/>
-        </w:rPr>
-        <w:t xml:space="preserve"> is at: </w:t>
-      </w:r>
-      <w:r>
-        <w:rPr>
-          <w:rFonts w:ascii="Roboto" w:hAnsi="Roboto" w:cs="Menlo"/>
-          <w:color w:val="000000" w:themeColor="text1"/>
-          <w:sz w:val="21"/>
-          <w:szCs w:val="21"/>
-        </w:rPr>
-        <w:t>http://127.0.0.1:8000/</w:t>
+        <w:t>- Search page is at: http://127.0.0.1:8000/</w:t>
       </w:r>
     </w:p>
     <w:p>
@@ -12964,68 +12415,76 @@
           <w:sz w:val="22"/>
           <w:szCs w:val="22"/>
         </w:rPr>
+        <w:t xml:space="preserve">The easiest feature I would love to implement would be a </w:t>
+      </w:r>
+      <w:proofErr w:type="spellStart"/>
+      <w:r>
+        <w:rPr>
+          <w:rFonts w:ascii="Roboto" w:hAnsi="Roboto"/>
+          <w:sz w:val="22"/>
+          <w:szCs w:val="22"/>
+        </w:rPr>
+        <w:t>pagerank</w:t>
+      </w:r>
+      <w:proofErr w:type="spellEnd"/>
+      <w:r>
+        <w:rPr>
+          <w:rFonts w:ascii="Roboto" w:hAnsi="Roboto"/>
+          <w:sz w:val="22"/>
+          <w:szCs w:val="22"/>
+        </w:rPr>
+        <w:t xml:space="preserve"> system. Given we already have child links and parent links, it would be relatively easy to implement </w:t>
+      </w:r>
+      <w:proofErr w:type="spellStart"/>
+      <w:r>
+        <w:rPr>
+          <w:rFonts w:ascii="Roboto" w:hAnsi="Roboto"/>
+          <w:sz w:val="22"/>
+          <w:szCs w:val="22"/>
+        </w:rPr>
+        <w:t>pageRank</w:t>
+      </w:r>
+      <w:proofErr w:type="spellEnd"/>
+      <w:r>
+        <w:rPr>
+          <w:rFonts w:ascii="Roboto" w:hAnsi="Roboto"/>
+          <w:sz w:val="22"/>
+          <w:szCs w:val="22"/>
+        </w:rPr>
+        <w:t xml:space="preserve">. </w:t>
+      </w:r>
+    </w:p>
+    <w:p>
+      <w:pPr>
+        <w:rPr>
+          <w:rFonts w:ascii="Roboto" w:hAnsi="Roboto"/>
+          <w:sz w:val="22"/>
+          <w:szCs w:val="22"/>
+        </w:rPr>
+      </w:pPr>
+    </w:p>
+    <w:p>
+      <w:pPr>
+        <w:rPr>
+          <w:rFonts w:ascii="Roboto" w:hAnsi="Roboto"/>
+        </w:rPr>
+      </w:pPr>
+      <w:r>
+        <w:rPr>
+          <w:rFonts w:ascii="Roboto" w:hAnsi="Roboto"/>
+          <w:sz w:val="22"/>
+          <w:szCs w:val="22"/>
+        </w:rPr>
+        <w:t xml:space="preserve">If given even more time, I would love to attempt to personalize the webpage, to be able to suggest recommended webpages, and be able to reform queries after the user inputs a query.  Although I am unfamiliar with the functionality of cookies, Chapter 13 did introduce </w:t>
+      </w:r>
+      <w:r>
+        <w:rPr>
+          <w:rFonts w:ascii="Roboto" w:hAnsi="Roboto"/>
+          <w:sz w:val="22"/>
+          <w:szCs w:val="22"/>
+        </w:rPr>
         <w:lastRenderedPageBreak/>
-        <w:t xml:space="preserve">The easiest feature I would love to implement would be a </w:t>
-      </w:r>
-      <w:proofErr w:type="spellStart"/>
-      <w:r>
-        <w:rPr>
-          <w:rFonts w:ascii="Roboto" w:hAnsi="Roboto"/>
-          <w:sz w:val="22"/>
-          <w:szCs w:val="22"/>
-        </w:rPr>
-        <w:t>pagerank</w:t>
-      </w:r>
-      <w:proofErr w:type="spellEnd"/>
-      <w:r>
-        <w:rPr>
-          <w:rFonts w:ascii="Roboto" w:hAnsi="Roboto"/>
-          <w:sz w:val="22"/>
-          <w:szCs w:val="22"/>
-        </w:rPr>
-        <w:t xml:space="preserve"> system. Given we already have child links and parent links, it would be relatively easy to implement </w:t>
-      </w:r>
-      <w:proofErr w:type="spellStart"/>
-      <w:r>
-        <w:rPr>
-          <w:rFonts w:ascii="Roboto" w:hAnsi="Roboto"/>
-          <w:sz w:val="22"/>
-          <w:szCs w:val="22"/>
-        </w:rPr>
-        <w:t>pageRank</w:t>
-      </w:r>
-      <w:proofErr w:type="spellEnd"/>
-      <w:r>
-        <w:rPr>
-          <w:rFonts w:ascii="Roboto" w:hAnsi="Roboto"/>
-          <w:sz w:val="22"/>
-          <w:szCs w:val="22"/>
-        </w:rPr>
-        <w:t xml:space="preserve">. </w:t>
-      </w:r>
-    </w:p>
-    <w:p>
-      <w:pPr>
-        <w:rPr>
-          <w:rFonts w:ascii="Roboto" w:hAnsi="Roboto"/>
-          <w:sz w:val="22"/>
-          <w:szCs w:val="22"/>
-        </w:rPr>
-      </w:pPr>
-    </w:p>
-    <w:p>
-      <w:pPr>
-        <w:rPr>
-          <w:rFonts w:ascii="Roboto" w:hAnsi="Roboto"/>
-        </w:rPr>
-      </w:pPr>
-      <w:r>
-        <w:rPr>
-          <w:rFonts w:ascii="Roboto" w:hAnsi="Roboto"/>
-          <w:sz w:val="22"/>
-          <w:szCs w:val="22"/>
-        </w:rPr>
-        <w:t>If given even more time, I would love to attempt to personalize the webpage, to be able to suggest recommended webpages, and be able to reform queries after the user inputs a query.  Although I am unfamiliar with the functionality of cookies, Chapter 13 did introduce the click based preference/user profile mining technique, and I imagine the trained user vector can then be used to re</w:t>
+        <w:t>the click based preference/user profile mining technique, and I imagine the trained user vector can then be used to re</w:t>
       </w:r>
       <w:r>
         <w:rPr>
@@ -13557,7 +13016,6 @@
           <w:sz w:val="16"/>
           <w:szCs w:val="16"/>
         </w:rPr>
-        <w:lastRenderedPageBreak/>
         <w:t xml:space="preserve">Testing of porter.py: tested manually implemented porter stemmer against </w:t>
       </w:r>
       <w:proofErr w:type="spellStart"/>
@@ -13643,6 +13101,7 @@
           <w:szCs w:val="22"/>
           <w14:ligatures w14:val="standardContextual"/>
         </w:rPr>
+        <w:lastRenderedPageBreak/>
         <w:drawing>
           <wp:inline distT="0" distB="0" distL="0" distR="0" wp14:anchorId="60EA4669" wp14:editId="621A044A">
             <wp:extent cx="4733103" cy="4121670"/>
@@ -13849,18 +13308,7 @@
           <w:sz w:val="18"/>
           <w:szCs w:val="18"/>
         </w:rPr>
-        <w:t xml:space="preserve"> high quality students"</w:t>
-      </w:r>
-      <w:r>
-        <w:rPr>
-          <w:rFonts w:ascii="Roboto" w:hAnsi="Roboto" w:cs="Menlo"/>
-          <w:i/>
-          <w:iCs/>
-          <w:color w:val="000000" w:themeColor="text1"/>
-          <w:sz w:val="18"/>
-          <w:szCs w:val="18"/>
-        </w:rPr>
-        <w:t xml:space="preserve"> to see if function returns bi-</w:t>
+        <w:t xml:space="preserve"> high quality students" to see if function returns bi-</w:t>
       </w:r>
       <w:proofErr w:type="spellStart"/>
       <w:r>

</xml_diff>